<commit_message>
Add instruction for RStudio cloud
</commit_message>
<xml_diff>
--- a/tutorial-metabrick-markdown-2022.docx
+++ b/tutorial-metabrick-markdown-2022.docx
@@ -161,7 +161,7 @@
       </w:r>
     </w:p>
     <w:bookmarkEnd w:id="24"/>
-    <w:bookmarkStart w:id="26" w:name="before-you-start"/>
+    <w:bookmarkStart w:id="27" w:name="before-you-start"/>
     <w:p>
       <w:pPr>
         <w:pStyle w:val="Heading1"/>
@@ -214,8 +214,54 @@
         <w:pStyle w:val="Compact"/>
       </w:pPr>
       <w:r>
-        <w:t xml:space="preserve">Load this tutorial by</w:t>
-      </w:r>
+        <w:t xml:space="preserve">Load this tutorial by selecting</w:t>
+      </w:r>
+      <w:r>
+        <w:t xml:space="preserve"> </w:t>
+      </w:r>
+      <w:r>
+        <w:t xml:space="preserve">“</w:t>
+      </w:r>
+      <w:r>
+        <w:t xml:space="preserve">New project</w:t>
+      </w:r>
+      <w:r>
+        <w:t xml:space="preserve">”</w:t>
+      </w:r>
+      <w:r>
+        <w:t xml:space="preserve"> </w:t>
+      </w:r>
+      <w:r>
+        <w:t xml:space="preserve">&gt;</w:t>
+      </w:r>
+      <w:r>
+        <w:t xml:space="preserve"> </w:t>
+      </w:r>
+      <w:r>
+        <w:t xml:space="preserve">“</w:t>
+      </w:r>
+      <w:r>
+        <w:t xml:space="preserve">New project from Git Repository</w:t>
+      </w:r>
+      <w:r>
+        <w:t xml:space="preserve">”</w:t>
+      </w:r>
+      <w:r>
+        <w:t xml:space="preserve">, and enter</w:t>
+      </w:r>
+      <w:r>
+        <w:t xml:space="preserve"> </w:t>
+      </w:r>
+      <w:hyperlink r:id="rId26">
+        <w:r>
+          <w:rPr>
+            <w:rStyle w:val="Hyperlink"/>
+            <w:bCs/>
+            <w:b/>
+          </w:rPr>
+          <w:t xml:space="preserve">https://github.com/brentnall/canm937-r-2023</w:t>
+        </w:r>
+      </w:hyperlink>
     </w:p>
     <w:p>
       <w:pPr>
@@ -226,11 +272,34 @@
         <w:pStyle w:val="Compact"/>
       </w:pPr>
       <w:r>
-        <w:t xml:space="preserve">Follow instructions below</w:t>
-      </w:r>
-    </w:p>
-    <w:bookmarkEnd w:id="26"/>
-    <w:bookmarkStart w:id="37" w:name="tasks"/>
+        <w:t xml:space="preserve">Wait for project to load, then RStudio will load. The data are now loaded into the cloud. Follow instructions in the worksheet below.</w:t>
+      </w:r>
+    </w:p>
+    <w:p>
+      <w:pPr>
+        <w:pStyle w:val="FirstParagraph"/>
+      </w:pPr>
+      <w:r>
+        <w:t xml:space="preserve">(Note that the code in the worksheet is also available in the file</w:t>
+      </w:r>
+      <w:r>
+        <w:t xml:space="preserve"> </w:t>
+      </w:r>
+      <w:r>
+        <w:rPr>
+          <w:rStyle w:val="VerbatimChar"/>
+        </w:rPr>
+        <w:t xml:space="preserve">tutorial-code.R</w:t>
+      </w:r>
+      <w:r>
+        <w:t xml:space="preserve"> </w:t>
+      </w:r>
+      <w:r>
+        <w:t xml:space="preserve">that has loaded. You can work through without copying and pasting by selecting the line with the code to run and hitting Ctrl + Space).</w:t>
+      </w:r>
+    </w:p>
+    <w:bookmarkEnd w:id="27"/>
+    <w:bookmarkStart w:id="38" w:name="tasks"/>
     <w:p>
       <w:pPr>
         <w:pStyle w:val="Heading1"/>
@@ -239,7 +308,7 @@
         <w:t xml:space="preserve">Tasks</w:t>
       </w:r>
     </w:p>
-    <w:bookmarkStart w:id="27" w:name="load-the-data"/>
+    <w:bookmarkStart w:id="28" w:name="load-the-data"/>
     <w:p>
       <w:pPr>
         <w:pStyle w:val="Heading2"/>
@@ -513,8 +582,8 @@
         <w:t xml:space="preserve">Question: Using your output, state what are the first five columns called?</w:t>
       </w:r>
     </w:p>
-    <w:bookmarkEnd w:id="27"/>
-    <w:bookmarkStart w:id="28" w:name="calculate-summary-statistics"/>
+    <w:bookmarkEnd w:id="28"/>
+    <w:bookmarkStart w:id="29" w:name="calculate-summary-statistics"/>
     <w:p>
       <w:pPr>
         <w:pStyle w:val="Heading2"/>
@@ -584,8 +653,8 @@
         <w:t xml:space="preserve">Question: Using your output, identify the mean and median age at diagnosis</w:t>
       </w:r>
     </w:p>
-    <w:bookmarkEnd w:id="28"/>
-    <w:bookmarkStart w:id="29" w:name="plot-a-boxplot-of-age-at-diagnosis"/>
+    <w:bookmarkEnd w:id="29"/>
+    <w:bookmarkStart w:id="30" w:name="plot-a-boxplot-of-age-at-diagnosis"/>
     <w:p>
       <w:pPr>
         <w:pStyle w:val="Heading2"/>
@@ -671,8 +740,8 @@
         <w:t xml:space="preserve">Check your answer with the summary statistics output.</w:t>
       </w:r>
     </w:p>
-    <w:bookmarkEnd w:id="29"/>
-    <w:bookmarkStart w:id="30" w:name="plot-a-histogram-of-tumour-size"/>
+    <w:bookmarkEnd w:id="30"/>
+    <w:bookmarkStart w:id="31" w:name="plot-a-histogram-of-tumour-size"/>
     <w:p>
       <w:pPr>
         <w:pStyle w:val="Heading2"/>
@@ -770,8 +839,8 @@
         <w:t xml:space="preserve">Question: Is tumour size approximately normally distributed? Justify using your histogram.</w:t>
       </w:r>
     </w:p>
-    <w:bookmarkEnd w:id="30"/>
-    <w:bookmarkStart w:id="31" w:name="Xcd69e893d5dcfd2743c2009ebf1ffc9f65bd338"/>
+    <w:bookmarkEnd w:id="31"/>
+    <w:bookmarkStart w:id="32" w:name="Xcd69e893d5dcfd2743c2009ebf1ffc9f65bd338"/>
     <w:p>
       <w:pPr>
         <w:pStyle w:val="Heading2"/>
@@ -894,8 +963,8 @@
         <w:t xml:space="preserve">Question: Do you think there is an association from looking at the plot?</w:t>
       </w:r>
     </w:p>
-    <w:bookmarkEnd w:id="31"/>
-    <w:bookmarkStart w:id="32" w:name="X3ed948171fc9000b191dd467e386ad58e525154"/>
+    <w:bookmarkEnd w:id="32"/>
+    <w:bookmarkStart w:id="33" w:name="X3ed948171fc9000b191dd467e386ad58e525154"/>
     <w:p>
       <w:pPr>
         <w:pStyle w:val="Heading2"/>
@@ -1087,8 +1156,8 @@
         <w:t xml:space="preserve">Question: Interpret the results of the analysis for the question above</w:t>
       </w:r>
     </w:p>
-    <w:bookmarkEnd w:id="32"/>
-    <w:bookmarkStart w:id="33" w:name="Xd852d6044813ad111e006d90c9205728b240ecc"/>
+    <w:bookmarkEnd w:id="33"/>
+    <w:bookmarkStart w:id="34" w:name="Xd852d6044813ad111e006d90c9205728b240ecc"/>
     <w:p>
       <w:pPr>
         <w:pStyle w:val="Heading2"/>
@@ -1190,8 +1259,8 @@
         <w:t xml:space="preserve">Question: Do you think there is a real difference in median tumour size by node positivity based on the boxplot? Give reasons</w:t>
       </w:r>
     </w:p>
-    <w:bookmarkEnd w:id="33"/>
-    <w:bookmarkStart w:id="34" w:name="Xd3a62f4d76221cc72b998055ab709f680862c9b"/>
+    <w:bookmarkEnd w:id="34"/>
+    <w:bookmarkStart w:id="35" w:name="Xd3a62f4d76221cc72b998055ab709f680862c9b"/>
     <w:p>
       <w:pPr>
         <w:pStyle w:val="Heading2"/>
@@ -1458,8 +1527,8 @@
         <w:t xml:space="preserve">Question: What is the mean tumour size by nodal status (postive/negative) based on the output?</w:t>
       </w:r>
     </w:p>
-    <w:bookmarkEnd w:id="34"/>
-    <w:bookmarkStart w:id="35" w:name="Xd34bae34da99e6d73a058af50a0ebc8271b1a52"/>
+    <w:bookmarkEnd w:id="35"/>
+    <w:bookmarkStart w:id="36" w:name="Xd34bae34da99e6d73a058af50a0ebc8271b1a52"/>
     <w:p>
       <w:pPr>
         <w:pStyle w:val="Heading2"/>
@@ -1517,8 +1586,8 @@
         <w:t xml:space="preserve">Question: Interpret the output. Why did I not use a t-test?</w:t>
       </w:r>
     </w:p>
-    <w:bookmarkEnd w:id="35"/>
-    <w:bookmarkStart w:id="36" w:name="X2ec3f36560377ba34858414b803f1e591eaca26"/>
+    <w:bookmarkEnd w:id="36"/>
+    <w:bookmarkStart w:id="37" w:name="X2ec3f36560377ba34858414b803f1e591eaca26"/>
     <w:p>
       <w:pPr>
         <w:pStyle w:val="Heading2"/>
@@ -1894,9 +1963,9 @@
         <w:t xml:space="preserve">Question: What is a 95%CI on the difference in proportions</w:t>
       </w:r>
     </w:p>
-    <w:bookmarkEnd w:id="36"/>
     <w:bookmarkEnd w:id="37"/>
-    <w:bookmarkStart w:id="38" w:name="if-time-left"/>
+    <w:bookmarkEnd w:id="38"/>
+    <w:bookmarkStart w:id="39" w:name="if-time-left"/>
     <w:p>
       <w:pPr>
         <w:pStyle w:val="Heading1"/>
@@ -1913,7 +1982,48 @@
         <w:t xml:space="preserve">Keep exploring! eg. Consider trying to fit a linear regression using code from the first two tutorials.</w:t>
       </w:r>
     </w:p>
-    <w:bookmarkEnd w:id="38"/>
+    <w:bookmarkEnd w:id="39"/>
+    <w:bookmarkStart w:id="41" w:name="X4ac211e93153f9a825c1f993639f3e12e89ea18"/>
+    <w:p>
+      <w:pPr>
+        <w:pStyle w:val="Heading1"/>
+      </w:pPr>
+      <w:r>
+        <w:t xml:space="preserve">Troubleshooting RStudio Cloud for the tutorial</w:t>
+      </w:r>
+    </w:p>
+    <w:p>
+      <w:pPr>
+        <w:pStyle w:val="FirstParagraph"/>
+      </w:pPr>
+      <w:r>
+        <w:t xml:space="preserve">If you cannot run above via RStudio Cloud for the tutorial, then an alternative way is to follow this link:</w:t>
+      </w:r>
+    </w:p>
+    <w:p>
+      <w:pPr>
+        <w:pStyle w:val="BodyText"/>
+      </w:pPr>
+      <w:hyperlink r:id="rId40">
+        <w:r>
+          <w:rPr>
+            <w:rStyle w:val="Hyperlink"/>
+            <w:bCs/>
+            <w:b/>
+          </w:rPr>
+          <w:t xml:space="preserve">http://mybinder.org/v2/gh/brentnall/canm937-r-2023/main?urlpath=rstudio</w:t>
+        </w:r>
+      </w:hyperlink>
+    </w:p>
+    <w:p>
+      <w:pPr>
+        <w:pStyle w:val="BodyText"/>
+      </w:pPr>
+      <w:r>
+        <w:t xml:space="preserve">Note however, that you cannot save anything using this route - any changes you make will be lost. Therefore, for doing your own analysis where you need to save your results and scripts please use RStudio Cloud (or install on your own computer).</w:t>
+      </w:r>
+    </w:p>
+    <w:bookmarkEnd w:id="41"/>
     <w:sectPr/>
   </w:body>
 </w:document>

</xml_diff>